<commit_message>
first touch of SRAM- waveform storing
</commit_message>
<xml_diff>
--- a/Pinout/PINOUT.docx
+++ b/Pinout/PINOUT.docx
@@ -34,6 +34,7 @@
           <w:szCs w:val="24"/>
           <w:u w:val="single"/>
           <w:shd w:val="clear" w:color="auto" w:fill="FFFFFF"/>
+          <w:lang w:val="en-US"/>
         </w:rPr>
       </w:pPr>
       <w:r>
@@ -45,6 +46,7 @@
           <w:szCs w:val="24"/>
           <w:u w:val="single"/>
           <w:shd w:val="clear" w:color="auto" w:fill="FFFFFF"/>
+          <w:lang w:val="en-US"/>
         </w:rPr>
         <w:t xml:space="preserve">PINOUT </w:t>
       </w:r>
@@ -58,8 +60,10 @@
           <w:sz w:val="18"/>
           <w:szCs w:val="18"/>
           <w:shd w:val="clear" w:color="auto" w:fill="FFFFFF"/>
+          <w:lang w:val="en-US"/>
         </w:rPr>
       </w:pPr>
+      <w:proofErr w:type="spellStart"/>
       <w:r>
         <w:rPr>
           <w:rFonts w:ascii="Verdana" w:hAnsi="Verdana"/>
@@ -68,44 +72,12 @@
           <w:sz w:val="18"/>
           <w:szCs w:val="18"/>
           <w:shd w:val="clear" w:color="auto" w:fill="FFFFFF"/>
-        </w:rPr>
-        <w:t>Mikrokontroler:</w:t>
+          <w:lang w:val="en-US"/>
+        </w:rPr>
+        <w:t>Mikrokontroler</w:t>
       </w:r>
-    </w:p>
-    <w:p>
-      <w:pPr>
-        <w:rPr>
-          <w:rFonts w:ascii="Verdana" w:hAnsi="Verdana"/>
-          <w:color w:val="000000"/>
-          <w:sz w:val="18"/>
-          <w:szCs w:val="18"/>
-          <w:shd w:val="clear" w:color="auto" w:fill="FFFFFF"/>
-        </w:rPr>
-      </w:pPr>
+      <w:proofErr w:type="spellEnd"/>
       <w:r>
-        <w:rPr>
-          <w:rFonts w:ascii="Verdana" w:hAnsi="Verdana"/>
-          <w:color w:val="000000"/>
-          <w:sz w:val="18"/>
-          <w:szCs w:val="18"/>
-          <w:shd w:val="clear" w:color="auto" w:fill="FFFFFF"/>
-        </w:rPr>
-        <w:t>EFM32WG980F256-QFP100</w:t>
-      </w:r>
-    </w:p>
-    <w:p>
-      <w:pPr>
-        <w:rPr>
-          <w:rFonts w:ascii="Verdana" w:hAnsi="Verdana"/>
-          <w:color w:val="000000"/>
-          <w:sz w:val="18"/>
-          <w:szCs w:val="18"/>
-          <w:shd w:val="clear" w:color="auto" w:fill="FFFFFF"/>
-        </w:rPr>
-      </w:pPr>
-    </w:p>
-    <w:p>
-      <w:pPr>
         <w:rPr>
           <w:rFonts w:ascii="Verdana" w:hAnsi="Verdana"/>
           <w:b/>
@@ -113,9 +85,48 @@
           <w:sz w:val="18"/>
           <w:szCs w:val="18"/>
           <w:shd w:val="clear" w:color="auto" w:fill="FFFFFF"/>
+          <w:lang w:val="en-US"/>
+        </w:rPr>
+        <w:t>:</w:t>
+      </w:r>
+    </w:p>
+    <w:p>
+      <w:pPr>
+        <w:rPr>
+          <w:rFonts w:ascii="Verdana" w:hAnsi="Verdana"/>
+          <w:color w:val="000000"/>
+          <w:sz w:val="18"/>
+          <w:szCs w:val="18"/>
+          <w:shd w:val="clear" w:color="auto" w:fill="FFFFFF"/>
+          <w:lang w:val="en-US"/>
         </w:rPr>
       </w:pPr>
       <w:r>
+        <w:rPr>
+          <w:rFonts w:ascii="Verdana" w:hAnsi="Verdana"/>
+          <w:color w:val="000000"/>
+          <w:sz w:val="18"/>
+          <w:szCs w:val="18"/>
+          <w:shd w:val="clear" w:color="auto" w:fill="FFFFFF"/>
+          <w:lang w:val="en-US"/>
+        </w:rPr>
+        <w:t>EFM32WG980F256-QFP100</w:t>
+      </w:r>
+    </w:p>
+    <w:p>
+      <w:pPr>
+        <w:rPr>
+          <w:rFonts w:ascii="Verdana" w:hAnsi="Verdana"/>
+          <w:color w:val="000000"/>
+          <w:sz w:val="18"/>
+          <w:szCs w:val="18"/>
+          <w:shd w:val="clear" w:color="auto" w:fill="FFFFFF"/>
+          <w:lang w:val="en-US"/>
+        </w:rPr>
+      </w:pPr>
+    </w:p>
+    <w:p>
+      <w:pPr>
         <w:rPr>
           <w:rFonts w:ascii="Verdana" w:hAnsi="Verdana"/>
           <w:b/>
@@ -123,13 +134,30 @@
           <w:sz w:val="18"/>
           <w:szCs w:val="18"/>
           <w:shd w:val="clear" w:color="auto" w:fill="FFFFFF"/>
+          <w:lang w:val="en-US"/>
+        </w:rPr>
+      </w:pPr>
+      <w:r>
+        <w:rPr>
+          <w:rFonts w:ascii="Verdana" w:hAnsi="Verdana"/>
+          <w:b/>
+          <w:color w:val="000000"/>
+          <w:sz w:val="18"/>
+          <w:szCs w:val="18"/>
+          <w:shd w:val="clear" w:color="auto" w:fill="FFFFFF"/>
+          <w:lang w:val="en-US"/>
         </w:rPr>
         <w:t>Datasheet:</w:t>
       </w:r>
     </w:p>
     <w:p>
+      <w:proofErr w:type="spellStart"/>
       <w:r>
-        <w:t xml:space="preserve">uC: </w:t>
+        <w:t>uC</w:t>
+      </w:r>
+      <w:proofErr w:type="spellEnd"/>
+      <w:r>
+        <w:t xml:space="preserve">: </w:t>
       </w:r>
       <w:hyperlink r:id="rId4" w:history="1">
         <w:r>
@@ -146,11 +174,19 @@
           <w:lang w:val="en-US"/>
         </w:rPr>
       </w:pPr>
+      <w:proofErr w:type="spellStart"/>
       <w:r>
         <w:rPr>
           <w:lang w:val="en-US"/>
         </w:rPr>
-        <w:t xml:space="preserve">devBoard: </w:t>
+        <w:t>devBoard</w:t>
+      </w:r>
+      <w:proofErr w:type="spellEnd"/>
+      <w:r>
+        <w:rPr>
+          <w:lang w:val="en-US"/>
+        </w:rPr>
+        <w:t xml:space="preserve">: </w:t>
       </w:r>
       <w:hyperlink r:id="rId5" w:history="1">
         <w:r>
@@ -164,7 +200,15 @@
     </w:p>
     <w:p>
       <w:r>
-        <w:t xml:space="preserve">są tam I schematy I wszystko co dusza pragnie , jak sie komu chce to może na repo wrzucić </w:t>
+        <w:t xml:space="preserve">są tam I schematy I wszystko co dusza pragnie , jak sie komu chce to może na </w:t>
+      </w:r>
+      <w:proofErr w:type="spellStart"/>
+      <w:r>
+        <w:t>repo</w:t>
+      </w:r>
+      <w:proofErr w:type="spellEnd"/>
+      <w:r>
+        <w:t xml:space="preserve"> wrzucić </w:t>
       </w:r>
       <w:r>
         <w:rPr>
@@ -180,11 +224,19 @@
           <w:lang w:val="en-US"/>
         </w:rPr>
       </w:pPr>
+      <w:proofErr w:type="spellStart"/>
       <w:r>
         <w:rPr>
           <w:lang w:val="en-US"/>
         </w:rPr>
-        <w:t xml:space="preserve">Pinout and package : </w:t>
+        <w:t>Pinout</w:t>
+      </w:r>
+      <w:proofErr w:type="spellEnd"/>
+      <w:r>
+        <w:rPr>
+          <w:lang w:val="en-US"/>
+        </w:rPr>
+        <w:t xml:space="preserve"> and package : </w:t>
       </w:r>
     </w:p>
     <w:p>
@@ -283,6 +335,7 @@
                 <w:lang w:val="en-US"/>
               </w:rPr>
             </w:pPr>
+            <w:proofErr w:type="spellStart"/>
             <w:r>
               <w:rPr>
                 <w:b/>
@@ -290,6 +343,7 @@
               </w:rPr>
               <w:t>uC</w:t>
             </w:r>
+            <w:proofErr w:type="spellEnd"/>
             <w:r>
               <w:rPr>
                 <w:b/>
@@ -635,6 +689,50 @@
                 <w:lang w:val="en-US"/>
               </w:rPr>
               <w:t>D0</w:t>
+            </w:r>
+          </w:p>
+          <w:p>
+            <w:pPr>
+              <w:pStyle w:val="Bezodstpw"/>
+              <w:rPr>
+                <w:lang w:val="en-US"/>
+              </w:rPr>
+            </w:pPr>
+          </w:p>
+          <w:p>
+            <w:pPr>
+              <w:pStyle w:val="Bezodstpw"/>
+              <w:rPr>
+                <w:lang w:val="en-US"/>
+              </w:rPr>
+            </w:pPr>
+          </w:p>
+          <w:p>
+            <w:pPr>
+              <w:pStyle w:val="Bezodstpw"/>
+              <w:rPr>
+                <w:lang w:val="en-US"/>
+              </w:rPr>
+            </w:pPr>
+            <w:r>
+              <w:rPr>
+                <w:lang w:val="en-US"/>
+              </w:rPr>
+              <w:t>REST</w:t>
+            </w:r>
+          </w:p>
+          <w:p>
+            <w:pPr>
+              <w:pStyle w:val="Bezodstpw"/>
+              <w:rPr>
+                <w:lang w:val="en-US"/>
+              </w:rPr>
+            </w:pPr>
+            <w:r>
+              <w:rPr>
+                <w:lang w:val="en-US"/>
+              </w:rPr>
+              <w:t>LED_A</w:t>
             </w:r>
           </w:p>
         </w:tc>
@@ -941,6 +1039,50 @@
               </w:rPr>
             </w:pPr>
           </w:p>
+          <w:p>
+            <w:pPr>
+              <w:pStyle w:val="Bezodstpw"/>
+              <w:rPr>
+                <w:lang w:val="en-US"/>
+              </w:rPr>
+            </w:pPr>
+          </w:p>
+          <w:p>
+            <w:pPr>
+              <w:pStyle w:val="Bezodstpw"/>
+              <w:rPr>
+                <w:lang w:val="en-US"/>
+              </w:rPr>
+            </w:pPr>
+            <w:r>
+              <w:rPr>
+                <w:lang w:val="en-US"/>
+              </w:rPr>
+              <w:t>3.3V</w:t>
+            </w:r>
+          </w:p>
+          <w:p>
+            <w:pPr>
+              <w:pStyle w:val="Bezodstpw"/>
+              <w:rPr>
+                <w:lang w:val="en-US"/>
+              </w:rPr>
+            </w:pPr>
+            <w:r>
+              <w:rPr>
+                <w:lang w:val="en-US"/>
+              </w:rPr>
+              <w:t>3.3-&gt;BC547-&gt;&gt;</w:t>
+            </w:r>
+          </w:p>
+          <w:p>
+            <w:pPr>
+              <w:pStyle w:val="Bezodstpw"/>
+              <w:rPr>
+                <w:lang w:val="en-US"/>
+              </w:rPr>
+            </w:pPr>
+          </w:p>
         </w:tc>
       </w:tr>
       <w:tr>
@@ -1088,7 +1230,35 @@
               <w:rPr>
                 <w:color w:val="FF0000"/>
               </w:rPr>
-              <w:t>Można mi dodac ten PIN_BUSY jes</w:t>
+              <w:t xml:space="preserve">Można mi </w:t>
+            </w:r>
+            <w:proofErr w:type="spellStart"/>
+            <w:r>
+              <w:rPr>
+                <w:color w:val="FF0000"/>
+              </w:rPr>
+              <w:t>dodac</w:t>
+            </w:r>
+            <w:proofErr w:type="spellEnd"/>
+            <w:r>
+              <w:rPr>
+                <w:color w:val="FF0000"/>
+              </w:rPr>
+              <w:t xml:space="preserve"> ten </w:t>
+            </w:r>
+            <w:proofErr w:type="spellStart"/>
+            <w:r>
+              <w:rPr>
+                <w:color w:val="FF0000"/>
+              </w:rPr>
+              <w:t>PIN_BUSY</w:t>
+            </w:r>
+            <w:proofErr w:type="spellEnd"/>
+            <w:r>
+              <w:rPr>
+                <w:color w:val="FF0000"/>
+              </w:rPr>
+              <w:t xml:space="preserve"> jes</w:t>
             </w:r>
             <w:r>
               <w:rPr>
@@ -1245,56 +1415,32 @@
           <w:p>
             <w:pPr>
               <w:pStyle w:val="Bezodstpw"/>
-              <w:rPr>
-                <w:lang w:val="en-US"/>
-              </w:rPr>
-            </w:pPr>
-            <w:r>
-              <w:rPr>
-                <w:lang w:val="en-US"/>
-              </w:rPr>
+            </w:pPr>
+            <w:r>
               <w:t>CS</w:t>
             </w:r>
           </w:p>
           <w:p>
             <w:pPr>
               <w:pStyle w:val="Bezodstpw"/>
-              <w:rPr>
-                <w:lang w:val="en-US"/>
-              </w:rPr>
-            </w:pPr>
-            <w:r>
-              <w:rPr>
-                <w:lang w:val="en-US"/>
-              </w:rPr>
+            </w:pPr>
+            <w:r>
               <w:t>CLK</w:t>
             </w:r>
           </w:p>
           <w:p>
             <w:pPr>
               <w:pStyle w:val="Bezodstpw"/>
-              <w:rPr>
-                <w:lang w:val="en-US"/>
-              </w:rPr>
-            </w:pPr>
-            <w:r>
-              <w:rPr>
-                <w:lang w:val="en-US"/>
-              </w:rPr>
+            </w:pPr>
+            <w:r>
               <w:t>MOSI</w:t>
             </w:r>
           </w:p>
           <w:p>
             <w:pPr>
               <w:pStyle w:val="Bezodstpw"/>
-              <w:rPr>
-                <w:lang w:val="en-US"/>
-              </w:rPr>
-            </w:pPr>
-            <w:r>
-              <w:rPr>
-                <w:lang w:val="en-US"/>
-              </w:rPr>
+            </w:pPr>
+            <w:r>
               <w:t>MISO</w:t>
             </w:r>
           </w:p>
@@ -1309,7 +1455,35 @@
               <w:rPr>
                 <w:color w:val="FF0000"/>
               </w:rPr>
-              <w:t>Tu dodac te jakieś tam triggery , Panie Kalicki, Ty tam ogarniasz co i jak</w:t>
+              <w:t xml:space="preserve">Tu </w:t>
+            </w:r>
+            <w:proofErr w:type="spellStart"/>
+            <w:r>
+              <w:rPr>
+                <w:color w:val="FF0000"/>
+              </w:rPr>
+              <w:t>dodac</w:t>
+            </w:r>
+            <w:proofErr w:type="spellEnd"/>
+            <w:r>
+              <w:rPr>
+                <w:color w:val="FF0000"/>
+              </w:rPr>
+              <w:t xml:space="preserve"> te jakieś tam </w:t>
+            </w:r>
+            <w:proofErr w:type="spellStart"/>
+            <w:r>
+              <w:rPr>
+                <w:color w:val="FF0000"/>
+              </w:rPr>
+              <w:t>triggery</w:t>
+            </w:r>
+            <w:proofErr w:type="spellEnd"/>
+            <w:r>
+              <w:rPr>
+                <w:color w:val="FF0000"/>
+              </w:rPr>
+              <w:t xml:space="preserve"> , Panie Kalicki, Ty tam ogarniasz co i jak</w:t>
             </w:r>
           </w:p>
         </w:tc>
@@ -1418,8 +1592,29 @@
               <w:pStyle w:val="Bezodstpw"/>
             </w:pPr>
             <w:r>
-              <w:t>To już tam do podrycia tak jak na gecko boardzie</w:t>
-            </w:r>
+              <w:t xml:space="preserve">To już tam do </w:t>
+            </w:r>
+            <w:proofErr w:type="spellStart"/>
+            <w:r>
+              <w:t>podrycia</w:t>
+            </w:r>
+            <w:proofErr w:type="spellEnd"/>
+            <w:r>
+              <w:t xml:space="preserve"> tak jak na </w:t>
+            </w:r>
+            <w:proofErr w:type="spellStart"/>
+            <w:r>
+              <w:t>gecko</w:t>
+            </w:r>
+            <w:proofErr w:type="spellEnd"/>
+            <w:r>
+              <w:t xml:space="preserve"> </w:t>
+            </w:r>
+            <w:proofErr w:type="spellStart"/>
+            <w:r>
+              <w:t>boardzie</w:t>
+            </w:r>
+            <w:proofErr w:type="spellEnd"/>
           </w:p>
         </w:tc>
         <w:tc>
@@ -1456,7 +1651,15 @@
               <w:pStyle w:val="Bezodstpw"/>
             </w:pPr>
             <w:r>
-              <w:t>To z datasheeta już kto tam projektuje</w:t>
+              <w:t xml:space="preserve">To z </w:t>
+            </w:r>
+            <w:proofErr w:type="spellStart"/>
+            <w:r>
+              <w:t>datasheeta</w:t>
+            </w:r>
+            <w:proofErr w:type="spellEnd"/>
+            <w:r>
+              <w:t xml:space="preserve"> już kto tam projektuje</w:t>
             </w:r>
           </w:p>
         </w:tc>
@@ -1481,8 +1684,13 @@
               <w:pStyle w:val="Bezodstpw"/>
             </w:pPr>
             <w:r>
-              <w:t>SD Card</w:t>
-            </w:r>
+              <w:t xml:space="preserve">SD </w:t>
+            </w:r>
+            <w:proofErr w:type="spellStart"/>
+            <w:r>
+              <w:t>Card</w:t>
+            </w:r>
+            <w:proofErr w:type="spellEnd"/>
           </w:p>
         </w:tc>
         <w:tc>
@@ -1494,7 +1702,23 @@
               <w:pStyle w:val="Bezodstpw"/>
             </w:pPr>
             <w:r>
-              <w:t>To tez już hardware designer niech dobierze. Komunikacja SPI czyli dobrać kolejny US_x #x z datasheeta, Który wam lepiej</w:t>
+              <w:t xml:space="preserve">To tez już hardware designer niech dobierze. Komunikacja SPI czyli dobrać kolejny </w:t>
+            </w:r>
+            <w:proofErr w:type="spellStart"/>
+            <w:r>
+              <w:t>US_x</w:t>
+            </w:r>
+            <w:proofErr w:type="spellEnd"/>
+            <w:r>
+              <w:t xml:space="preserve"> #x z </w:t>
+            </w:r>
+            <w:proofErr w:type="spellStart"/>
+            <w:r>
+              <w:t>datasheeta</w:t>
+            </w:r>
+            <w:proofErr w:type="spellEnd"/>
+            <w:r>
+              <w:t>, Który wam lepiej</w:t>
             </w:r>
           </w:p>
         </w:tc>
@@ -1518,9 +1742,19 @@
             <w:pPr>
               <w:pStyle w:val="Bezodstpw"/>
             </w:pPr>
-            <w:r>
-              <w:t>Kwarczyk 48 MHz</w:t>
-            </w:r>
+            <w:proofErr w:type="spellStart"/>
+            <w:r>
+              <w:t>Kwarczyk</w:t>
+            </w:r>
+            <w:proofErr w:type="spellEnd"/>
+            <w:r>
+              <w:t xml:space="preserve"> 48 </w:t>
+            </w:r>
+            <w:proofErr w:type="spellStart"/>
+            <w:r>
+              <w:t>MHz</w:t>
+            </w:r>
+            <w:proofErr w:type="spellEnd"/>
           </w:p>
         </w:tc>
         <w:tc>
@@ -1532,8 +1766,29 @@
               <w:pStyle w:val="Bezodstpw"/>
             </w:pPr>
             <w:r>
-              <w:t>Tak jak na Wonder gecko Eval Boardzie</w:t>
-            </w:r>
+              <w:t xml:space="preserve">Tak jak na Wonder </w:t>
+            </w:r>
+            <w:proofErr w:type="spellStart"/>
+            <w:r>
+              <w:t>gecko</w:t>
+            </w:r>
+            <w:proofErr w:type="spellEnd"/>
+            <w:r>
+              <w:t xml:space="preserve"> </w:t>
+            </w:r>
+            <w:proofErr w:type="spellStart"/>
+            <w:r>
+              <w:t>Eval</w:t>
+            </w:r>
+            <w:proofErr w:type="spellEnd"/>
+            <w:r>
+              <w:t xml:space="preserve"> </w:t>
+            </w:r>
+            <w:proofErr w:type="spellStart"/>
+            <w:r>
+              <w:t>Boardzie</w:t>
+            </w:r>
+            <w:proofErr w:type="spellEnd"/>
           </w:p>
         </w:tc>
         <w:tc>
@@ -1570,8 +1825,29 @@
               <w:pStyle w:val="Bezodstpw"/>
             </w:pPr>
             <w:r>
-              <w:t>Tak jak na Wonder gecko Eval Boardzie</w:t>
-            </w:r>
+              <w:t xml:space="preserve">Tak jak na Wonder </w:t>
+            </w:r>
+            <w:proofErr w:type="spellStart"/>
+            <w:r>
+              <w:t>gecko</w:t>
+            </w:r>
+            <w:proofErr w:type="spellEnd"/>
+            <w:r>
+              <w:t xml:space="preserve"> </w:t>
+            </w:r>
+            <w:proofErr w:type="spellStart"/>
+            <w:r>
+              <w:t>Eval</w:t>
+            </w:r>
+            <w:proofErr w:type="spellEnd"/>
+            <w:r>
+              <w:t xml:space="preserve"> </w:t>
+            </w:r>
+            <w:proofErr w:type="spellStart"/>
+            <w:r>
+              <w:t>Boardzie</w:t>
+            </w:r>
+            <w:proofErr w:type="spellEnd"/>
           </w:p>
         </w:tc>
         <w:tc>
@@ -1716,7 +1992,23 @@
     </w:tbl>
     <w:p>
       <w:r>
-        <w:t>Można modyfikowac wedle uznań  konsultując jak co ; )</w:t>
+        <w:t xml:space="preserve">Można </w:t>
+      </w:r>
+      <w:proofErr w:type="spellStart"/>
+      <w:r>
+        <w:t>modyfikowac</w:t>
+      </w:r>
+      <w:proofErr w:type="spellEnd"/>
+      <w:r>
+        <w:t xml:space="preserve"> wedle </w:t>
+      </w:r>
+      <w:proofErr w:type="spellStart"/>
+      <w:r>
+        <w:t>uznań</w:t>
+      </w:r>
+      <w:proofErr w:type="spellEnd"/>
+      <w:r>
+        <w:t xml:space="preserve">  konsultując jak co ; )</w:t>
       </w:r>
     </w:p>
     <w:p>
@@ -1739,11 +2031,47 @@
           <w:i/>
         </w:rPr>
       </w:pPr>
+      <w:proofErr w:type="spellStart"/>
       <w:r>
         <w:rPr>
           <w:i/>
         </w:rPr>
-        <w:t>God bless us All !</w:t>
+        <w:t>God</w:t>
+      </w:r>
+      <w:proofErr w:type="spellEnd"/>
+      <w:r>
+        <w:rPr>
+          <w:i/>
+        </w:rPr>
+        <w:t xml:space="preserve"> </w:t>
+      </w:r>
+      <w:proofErr w:type="spellStart"/>
+      <w:r>
+        <w:rPr>
+          <w:i/>
+        </w:rPr>
+        <w:t>bless</w:t>
+      </w:r>
+      <w:proofErr w:type="spellEnd"/>
+      <w:r>
+        <w:rPr>
+          <w:i/>
+        </w:rPr>
+        <w:t xml:space="preserve"> </w:t>
+      </w:r>
+      <w:proofErr w:type="spellStart"/>
+      <w:r>
+        <w:rPr>
+          <w:i/>
+        </w:rPr>
+        <w:t>us</w:t>
+      </w:r>
+      <w:proofErr w:type="spellEnd"/>
+      <w:r>
+        <w:rPr>
+          <w:i/>
+        </w:rPr>
+        <w:t xml:space="preserve"> All !</w:t>
       </w:r>
     </w:p>
     <w:p/>

</xml_diff>